<commit_message>
Caso de estudio 3
</commit_message>
<xml_diff>
--- a/_word/2021-10-09-Clustering.docx
+++ b/_word/2021-10-09-Clustering.docx
@@ -152,21 +152,7 @@
         <w:rPr>
           <w:lang w:val="es-UY"/>
         </w:rPr>
-        <w:t xml:space="preserve"> contiene información de clientes de un supermercado y de los artículos que </w:t>
-      </w:r>
-      <w:proofErr w:type="gramStart"/>
-      <w:r>
-        <w:rPr>
-          <w:lang w:val="es-UY"/>
-        </w:rPr>
-        <w:t>este compra</w:t>
-      </w:r>
-      <w:proofErr w:type="gramEnd"/>
-      <w:r>
-        <w:rPr>
-          <w:lang w:val="es-UY"/>
-        </w:rPr>
-        <w:t xml:space="preserve">, algo que podríamos querer hacer es agrupar a diferentes tipos de clientes </w:t>
+        <w:t xml:space="preserve"> contiene información de clientes de un supermercado y de los artículos que este compra, algo que podríamos querer hacer es agrupar a diferentes tipos de clientes </w:t>
       </w:r>
       <w:r>
         <w:rPr>
@@ -320,7 +306,19 @@
         <w:rPr>
           <w:lang w:val="es-UY"/>
         </w:rPr>
-        <w:t xml:space="preserve"> se basa en la idea que explica que un objeto está más relacionado con un ejemplo cercano que con uno que está a una distancia mayor. Por lo tanto, el </w:t>
+        <w:t xml:space="preserve"> se basa en la idea que explica que un objeto está más relacionado con un </w:t>
+      </w:r>
+      <w:r>
+        <w:rPr>
+          <w:lang w:val="es-UY"/>
+        </w:rPr>
+        <w:t>objeto</w:t>
+      </w:r>
+      <w:r>
+        <w:rPr>
+          <w:lang w:val="es-UY"/>
+        </w:rPr>
+        <w:t xml:space="preserve"> cercano que con uno que está a una distancia mayor. Por lo tanto, el </w:t>
       </w:r>
       <w:proofErr w:type="spellStart"/>
       <w:r>
@@ -687,14 +685,44 @@
           <w:rFonts w:cstheme="minorHAnsi"/>
           <w:lang w:val="es-UY"/>
         </w:rPr>
-        <w:t xml:space="preserve"> a cada punto dependiendo de qué centroide esté más cerca de él. Luego, de forma iterativa, se vuelven a calcular los centroides</w:t>
-      </w:r>
-      <w:r>
-        <w:rPr>
-          <w:rFonts w:cstheme="minorHAnsi"/>
-          <w:lang w:val="es-UY"/>
-        </w:rPr>
-        <w:t xml:space="preserve"> tal que estos </w:t>
+        <w:t xml:space="preserve"> a cada punto </w:t>
+      </w:r>
+      <w:r>
+        <w:rPr>
+          <w:rFonts w:cstheme="minorHAnsi"/>
+          <w:lang w:val="es-UY"/>
+        </w:rPr>
+        <w:t xml:space="preserve">del </w:t>
+      </w:r>
+      <w:proofErr w:type="spellStart"/>
+      <w:r>
+        <w:rPr>
+          <w:rFonts w:cstheme="minorHAnsi"/>
+          <w:lang w:val="es-UY"/>
+        </w:rPr>
+        <w:t>dataset</w:t>
+      </w:r>
+      <w:proofErr w:type="spellEnd"/>
+      <w:r>
+        <w:rPr>
+          <w:rFonts w:cstheme="minorHAnsi"/>
+          <w:lang w:val="es-UY"/>
+        </w:rPr>
+        <w:t xml:space="preserve"> </w:t>
+      </w:r>
+      <w:r>
+        <w:rPr>
+          <w:rFonts w:cstheme="minorHAnsi"/>
+          <w:lang w:val="es-UY"/>
+        </w:rPr>
+        <w:t>dependiendo de qué centroide esté más cerca de él. Luego, de forma iterativa, se vuelven a calcular los centroides</w:t>
+      </w:r>
+      <w:r>
+        <w:rPr>
+          <w:rFonts w:cstheme="minorHAnsi"/>
+          <w:lang w:val="es-UY"/>
+        </w:rPr>
+        <w:t xml:space="preserve"> tal que </w:t>
       </w:r>
       <w:r>
         <w:rPr>
@@ -702,7 +730,7 @@
           <w:lang w:val="es-UY"/>
         </w:rPr>
         <w:lastRenderedPageBreak/>
-        <w:t xml:space="preserve">centroides (no necesariamente pertenecientes al </w:t>
+        <w:t xml:space="preserve">estos centroides (no necesariamente pertenecientes al </w:t>
       </w:r>
       <w:proofErr w:type="spellStart"/>
       <w:r>
@@ -901,23 +929,7 @@
           <w:rFonts w:cstheme="minorHAnsi"/>
           <w:lang w:val="es-UY"/>
         </w:rPr>
-        <w:t xml:space="preserve">Nota: Es de crucial importancia normalizar los </w:t>
-      </w:r>
-      <w:proofErr w:type="gramStart"/>
-      <w:r>
-        <w:rPr>
-          <w:rFonts w:cstheme="minorHAnsi"/>
-          <w:lang w:val="es-UY"/>
-        </w:rPr>
-        <w:t>atributos previo</w:t>
-      </w:r>
-      <w:proofErr w:type="gramEnd"/>
-      <w:r>
-        <w:rPr>
-          <w:rFonts w:cstheme="minorHAnsi"/>
-          <w:lang w:val="es-UY"/>
-        </w:rPr>
-        <w:t xml:space="preserve"> a realizar </w:t>
+        <w:t xml:space="preserve">Nota: Es de crucial importancia normalizar los atributos previo a realizar </w:t>
       </w:r>
       <w:proofErr w:type="spellStart"/>
       <w:r>
@@ -1451,25 +1463,7 @@
           <w:color w:val="000000"/>
           <w:lang w:val="es-UY"/>
         </w:rPr>
-        <w:t xml:space="preserve">Si, por el </w:t>
-      </w:r>
-      <w:proofErr w:type="gramStart"/>
-      <w:r>
-        <w:rPr>
-          <w:rFonts w:cstheme="minorHAnsi"/>
-          <w:color w:val="000000"/>
-          <w:lang w:val="es-UY"/>
-        </w:rPr>
-        <w:t>contrario</w:t>
-      </w:r>
-      <w:proofErr w:type="gramEnd"/>
-      <w:r>
-        <w:rPr>
-          <w:rFonts w:cstheme="minorHAnsi"/>
-          <w:color w:val="000000"/>
-          <w:lang w:val="es-UY"/>
-        </w:rPr>
-        <w:t xml:space="preserve"> se desea localizar datos extremos o </w:t>
+        <w:t xml:space="preserve">Si, por el contrario se desea localizar datos extremos o </w:t>
       </w:r>
       <w:proofErr w:type="spellStart"/>
       <w:r>
@@ -2022,21 +2016,7 @@
         <w:rPr>
           <w:lang w:val="es-UY"/>
         </w:rPr>
-        <w:t xml:space="preserve">. Debido a esto, podemos argumentar </w:t>
-      </w:r>
-      <w:proofErr w:type="gramStart"/>
-      <w:r>
-        <w:rPr>
-          <w:lang w:val="es-UY"/>
-        </w:rPr>
-        <w:t>que</w:t>
-      </w:r>
-      <w:proofErr w:type="gramEnd"/>
-      <w:r>
-        <w:rPr>
-          <w:lang w:val="es-UY"/>
-        </w:rPr>
-        <w:t xml:space="preserve"> para este </w:t>
+        <w:t xml:space="preserve">. Debido a esto, podemos argumentar que para este </w:t>
       </w:r>
       <w:proofErr w:type="spellStart"/>
       <w:r>

</xml_diff>